<commit_message>
Updated Bibliograpghy Assignment completed
Finished game
Finished bibliography
ASSIGNMENT COMPLETED
</commit_message>
<xml_diff>
--- a/Bibliograpghy.docx
+++ b/Bibliograpghy.docx
@@ -5,38 +5,286 @@
     <w:p>
       <w:pPr>
         <w:jc w:val="center"/>
-      </w:pPr>
-      <w:r>
+        <w:rPr>
+          <w:b/>
+          <w:u w:val="single"/>
+        </w:rPr>
+      </w:pPr>
+      <w:r>
+        <w:rPr>
+          <w:b/>
+          <w:u w:val="single"/>
+        </w:rPr>
         <w:t>Bibliography</w:t>
       </w:r>
     </w:p>
     <w:p>
-      <w:r>
-        <w:t xml:space="preserve">Assets </w:t>
-      </w:r>
-    </w:p>
-    <w:p>
-      <w:r>
-        <w:t>Kenny</w:t>
-      </w:r>
-    </w:p>
-    <w:p>
-      <w:r>
-        <w:t>Video tutorials</w:t>
-      </w:r>
-    </w:p>
-    <w:p>
-      <w:r>
-        <w:t>Youtube</w:t>
-      </w:r>
-    </w:p>
-    <w:p>
+      <w:pPr>
+        <w:rPr>
+          <w:b/>
+          <w:u w:val="single"/>
+        </w:rPr>
+      </w:pPr>
+      <w:r>
+        <w:rPr>
+          <w:b/>
+          <w:u w:val="single"/>
+        </w:rPr>
+        <w:t>Assets</w:t>
+      </w:r>
+      <w:r>
+        <w:rPr>
+          <w:b/>
+          <w:u w:val="single"/>
+        </w:rPr>
+        <w:t>:</w:t>
+      </w:r>
+      <w:r>
+        <w:rPr>
+          <w:b/>
+          <w:u w:val="single"/>
+        </w:rPr>
+        <w:t xml:space="preserve"> </w:t>
+      </w:r>
+    </w:p>
+    <w:p>
+      <w:pPr>
+        <w:rPr>
+          <w:b/>
+          <w:u w:val="single"/>
+        </w:rPr>
+      </w:pPr>
+      <w:r>
+        <w:rPr>
+          <w:b/>
+          <w:u w:val="single"/>
+        </w:rPr>
+        <w:t>Space assets</w:t>
+      </w:r>
       <w:bookmarkStart w:id="0" w:name="_GoBack"/>
       <w:bookmarkEnd w:id="0"/>
     </w:p>
+    <w:p>
+      <w:hyperlink r:id="rId6" w:history="1">
+        <w:r>
+          <w:rPr>
+            <w:rStyle w:val="Hyperlink"/>
+          </w:rPr>
+          <w:t>https://www.kenney.nl/assets/space-shooter-extension</w:t>
+        </w:r>
+      </w:hyperlink>
+    </w:p>
+    <w:p>
+      <w:bookmarkStart w:id="1" w:name="_Hlk534912848"/>
+      <w:r>
+        <w:t>Last accessed – 10/1/2019</w:t>
+      </w:r>
+    </w:p>
+    <w:bookmarkEnd w:id="1"/>
+    <w:p/>
+    <w:p>
+      <w:pPr>
+        <w:rPr>
+          <w:b/>
+          <w:u w:val="single"/>
+        </w:rPr>
+      </w:pPr>
+      <w:r>
+        <w:rPr>
+          <w:b/>
+          <w:u w:val="single"/>
+        </w:rPr>
+        <w:t>Title assets</w:t>
+      </w:r>
+      <w:r>
+        <w:rPr>
+          <w:b/>
+          <w:u w:val="single"/>
+        </w:rPr>
+        <w:t>:</w:t>
+      </w:r>
+    </w:p>
+    <w:p>
+      <w:pPr>
+        <w:rPr>
+          <w:b/>
+          <w:u w:val="single"/>
+        </w:rPr>
+      </w:pPr>
+      <w:r>
+        <w:rPr>
+          <w:b/>
+          <w:u w:val="single"/>
+        </w:rPr>
+        <w:t>Text Craft</w:t>
+      </w:r>
+    </w:p>
+    <w:p>
+      <w:hyperlink r:id="rId7" w:history="1">
+        <w:r>
+          <w:rPr>
+            <w:rStyle w:val="Hyperlink"/>
+          </w:rPr>
+          <w:t>https://textcraft.net/</w:t>
+        </w:r>
+      </w:hyperlink>
+    </w:p>
+    <w:p>
+      <w:r>
+        <w:t>Last accessed – 10/1/2019</w:t>
+      </w:r>
+    </w:p>
+    <w:p/>
+    <w:p>
+      <w:pPr>
+        <w:rPr>
+          <w:b/>
+          <w:u w:val="single"/>
+        </w:rPr>
+      </w:pPr>
+      <w:r>
+        <w:rPr>
+          <w:b/>
+          <w:u w:val="single"/>
+        </w:rPr>
+        <w:t>Video tutorials</w:t>
+      </w:r>
+      <w:r>
+        <w:rPr>
+          <w:b/>
+          <w:u w:val="single"/>
+        </w:rPr>
+        <w:t>:</w:t>
+      </w:r>
+    </w:p>
+    <w:p>
+      <w:pPr>
+        <w:rPr>
+          <w:b/>
+          <w:u w:val="single"/>
+        </w:rPr>
+      </w:pPr>
+      <w:r>
+        <w:rPr>
+          <w:b/>
+          <w:u w:val="single"/>
+        </w:rPr>
+        <w:t>2D Shooting in Unity (Tutorial)</w:t>
+      </w:r>
+    </w:p>
+    <w:p>
+      <w:hyperlink r:id="rId8" w:history="1">
+        <w:r>
+          <w:rPr>
+            <w:rStyle w:val="Hyperlink"/>
+          </w:rPr>
+          <w:t>https://www.youtube.com/watch?v=wkKsl1Mfp5M&amp;t=804s</w:t>
+        </w:r>
+      </w:hyperlink>
+    </w:p>
+    <w:p>
+      <w:r>
+        <w:t>Last accessed – 10/1/2019</w:t>
+      </w:r>
+    </w:p>
+    <w:p/>
+    <w:p>
+      <w:pPr>
+        <w:rPr>
+          <w:b/>
+          <w:u w:val="single"/>
+        </w:rPr>
+      </w:pPr>
+      <w:r>
+        <w:rPr>
+          <w:b/>
+          <w:u w:val="single"/>
+        </w:rPr>
+        <w:t>How to create a simple UI health bar for a character in Unity game. Easy tutorial</w:t>
+      </w:r>
+    </w:p>
+    <w:p>
+      <w:hyperlink r:id="rId9" w:history="1">
+        <w:r>
+          <w:rPr>
+            <w:rStyle w:val="Hyperlink"/>
+          </w:rPr>
+          <w:t>https://www.youtube.com/watch?v=l11fkFoFfrg</w:t>
+        </w:r>
+      </w:hyperlink>
+    </w:p>
+    <w:p>
+      <w:r>
+        <w:t>Last accessed – 10/1/2019</w:t>
+      </w:r>
+    </w:p>
+    <w:p/>
+    <w:p>
+      <w:pPr>
+        <w:rPr>
+          <w:b/>
+          <w:u w:val="single"/>
+        </w:rPr>
+      </w:pPr>
+      <w:r>
+        <w:rPr>
+          <w:b/>
+          <w:u w:val="single"/>
+        </w:rPr>
+        <w:t>How to Make Your Enemies Fire Projectiles - Unity 2D Platformer Tutorial - Part 23</w:t>
+      </w:r>
+    </w:p>
+    <w:p>
+      <w:hyperlink r:id="rId10" w:history="1">
+        <w:r>
+          <w:rPr>
+            <w:rStyle w:val="Hyperlink"/>
+          </w:rPr>
+          <w:t>https://www.youtube.com/watch?v=fxjRtaV4N7g</w:t>
+        </w:r>
+      </w:hyperlink>
+    </w:p>
+    <w:p>
+      <w:r>
+        <w:t>Last accessed – 10/1/2019</w:t>
+      </w:r>
+    </w:p>
+    <w:p/>
+    <w:p>
+      <w:pPr>
+        <w:rPr>
+          <w:b/>
+          <w:u w:val="single"/>
+        </w:rPr>
+      </w:pPr>
+      <w:r>
+        <w:rPr>
+          <w:b/>
+          <w:u w:val="single"/>
+        </w:rPr>
+        <w:t>How to make enemies walk from one side of the scene to another in 2D Unity game.</w:t>
+      </w:r>
+    </w:p>
+    <w:p>
+      <w:hyperlink r:id="rId11" w:history="1">
+        <w:r>
+          <w:rPr>
+            <w:rStyle w:val="Hyperlink"/>
+          </w:rPr>
+          <w:t>https://www.youtube.com/watch?v=rftxtFFSnps&amp;list=WL</w:t>
+        </w:r>
+      </w:hyperlink>
+    </w:p>
+    <w:p>
+      <w:r>
+        <w:t>Last accessed – 10/1/2019</w:t>
+      </w:r>
+    </w:p>
+    <w:p/>
+    <w:p/>
     <w:p/>
     <w:sectPr>
-      <w:headerReference w:type="default" r:id="rId6"/>
+      <w:headerReference w:type="default" r:id="rId12"/>
       <w:pgSz w:w="11906" w:h="16838"/>
       <w:pgMar w:top="1440" w:right="1440" w:bottom="1440" w:left="1440" w:header="708" w:footer="708" w:gutter="0"/>
       <w:cols w:space="708"/>
@@ -104,6 +352,12 @@
     </w:pPr>
     <w:r>
       <w:t xml:space="preserve">S196118 - </w:t>
+    </w:r>
+    <w:r>
+      <w:t>Introduction to Game Developmen</w:t>
+    </w:r>
+    <w:r>
+      <w:t>t</w:t>
     </w:r>
   </w:p>
 </w:hdr>
@@ -578,6 +832,29 @@
     <w:uiPriority w:val="99"/>
     <w:rsid w:val="00D77477"/>
   </w:style>
+  <w:style w:type="character" w:styleId="Hyperlink">
+    <w:name w:val="Hyperlink"/>
+    <w:basedOn w:val="DefaultParagraphFont"/>
+    <w:uiPriority w:val="99"/>
+    <w:unhideWhenUsed/>
+    <w:rsid w:val="00197C68"/>
+    <w:rPr>
+      <w:color w:val="0563C1" w:themeColor="hyperlink"/>
+      <w:u w:val="single"/>
+    </w:rPr>
+  </w:style>
+  <w:style w:type="character" w:styleId="UnresolvedMention">
+    <w:name w:val="Unresolved Mention"/>
+    <w:basedOn w:val="DefaultParagraphFont"/>
+    <w:uiPriority w:val="99"/>
+    <w:semiHidden/>
+    <w:unhideWhenUsed/>
+    <w:rsid w:val="00197C68"/>
+    <w:rPr>
+      <w:color w:val="808080"/>
+      <w:shd w:val="clear" w:color="auto" w:fill="E6E6E6"/>
+    </w:rPr>
+  </w:style>
 </w:styles>
 </file>
 

</xml_diff>